<commit_message>
Updated with source link for the lease data
</commit_message>
<xml_diff>
--- a/ETL Project Report.docx
+++ b/ETL Project Report.docx
@@ -142,6 +142,20 @@
         </w:numPr>
       </w:pPr>
       <w:r>
+        <w:t>Data.Gov “Real Estate Across the United States” (</w:t>
+      </w:r>
+      <w:hyperlink r:id="rId6" w:history="1">
+        <w:r>
+          <w:rPr>
+            <w:rStyle w:val="Hyperlink"/>
+          </w:rPr>
+          <w:t>https://catalog.data.gov/dataset/real-estate-across-the-united-states-rexus-lease</w:t>
+        </w:r>
+      </w:hyperlink>
+      <w:r>
+        <w:t xml:space="preserve"> )</w:t>
+      </w:r>
+      <w:r>
         <w:t xml:space="preserve">– We chose the website to obtain commercial real estate data for the United States.  The site allowed us to download a </w:t>
       </w:r>
       <w:r>
@@ -199,328 +213,6 @@
             <wp:extent cx="5128260" cy="2884646"/>
             <wp:effectExtent l="0" t="0" r="0" b="0"/>
             <wp:docPr id="1" name="Picture 1"/>
-            <wp:cNvGraphicFramePr>
-              <a:graphicFrameLocks xmlns:a="http://schemas.openxmlformats.org/drawingml/2006/main" noChangeAspect="1"/>
-            </wp:cNvGraphicFramePr>
-            <a:graphic xmlns:a="http://schemas.openxmlformats.org/drawingml/2006/main">
-              <a:graphicData uri="http://schemas.openxmlformats.org/drawingml/2006/picture">
-                <pic:pic xmlns:pic="http://schemas.openxmlformats.org/drawingml/2006/picture">
-                  <pic:nvPicPr>
-                    <pic:cNvPr id="1" name=""/>
-                    <pic:cNvPicPr/>
-                  </pic:nvPicPr>
-                  <pic:blipFill>
-                    <a:blip r:embed="rId6"/>
-                    <a:stretch>
-                      <a:fillRect/>
-                    </a:stretch>
-                  </pic:blipFill>
-                  <pic:spPr>
-                    <a:xfrm>
-                      <a:off x="0" y="0"/>
-                      <a:ext cx="5128260" cy="2884646"/>
-                    </a:xfrm>
-                    <a:prstGeom prst="rect">
-                      <a:avLst/>
-                    </a:prstGeom>
-                  </pic:spPr>
-                </pic:pic>
-              </a:graphicData>
-            </a:graphic>
-          </wp:inline>
-        </w:drawing>
-      </w:r>
-    </w:p>
-    <w:p>
-      <w:r>
-        <w:t xml:space="preserve">The </w:t>
-      </w:r>
-      <w:r>
-        <w:t xml:space="preserve">detailed process </w:t>
-      </w:r>
-      <w:r>
-        <w:t>of the extraction</w:t>
-      </w:r>
-      <w:r>
-        <w:t xml:space="preserve"> and </w:t>
-      </w:r>
-      <w:r>
-        <w:t>transformation</w:t>
-      </w:r>
-      <w:r>
-        <w:t xml:space="preserve"> entailed:</w:t>
-      </w:r>
-    </w:p>
-    <w:p>
-      <w:pPr>
-        <w:pStyle w:val="ListParagraph"/>
-        <w:numPr>
-          <w:ilvl w:val="0"/>
-          <w:numId w:val="3"/>
-        </w:numPr>
-      </w:pPr>
-      <w:r>
-        <w:t>Imported the dependencies of Pandas, Beautiful Soup, and Pretty Print</w:t>
-      </w:r>
-      <w:r>
-        <w:t>;</w:t>
-      </w:r>
-    </w:p>
-    <w:p>
-      <w:pPr>
-        <w:pStyle w:val="ListParagraph"/>
-        <w:numPr>
-          <w:ilvl w:val="0"/>
-          <w:numId w:val="3"/>
-        </w:numPr>
-      </w:pPr>
-      <w:r>
-        <w:t>Setup the request link for the URL with the data</w:t>
-      </w:r>
-      <w:r>
-        <w:t>;</w:t>
-      </w:r>
-    </w:p>
-    <w:p>
-      <w:pPr>
-        <w:pStyle w:val="ListParagraph"/>
-        <w:numPr>
-          <w:ilvl w:val="0"/>
-          <w:numId w:val="3"/>
-        </w:numPr>
-      </w:pPr>
-      <w:r>
-        <w:t>Retrieve the Houston zip code statistics with the request module</w:t>
-      </w:r>
-      <w:r>
-        <w:t>;</w:t>
-      </w:r>
-    </w:p>
-    <w:p>
-      <w:pPr>
-        <w:pStyle w:val="ListParagraph"/>
-        <w:numPr>
-          <w:ilvl w:val="0"/>
-          <w:numId w:val="3"/>
-        </w:numPr>
-      </w:pPr>
-      <w:r>
-        <w:t>Develop the Beautiful</w:t>
-      </w:r>
-      <w:r>
-        <w:t xml:space="preserve"> </w:t>
-      </w:r>
-      <w:r>
-        <w:t>Soup object by parsing with '</w:t>
-      </w:r>
-      <w:proofErr w:type="spellStart"/>
-      <w:proofErr w:type="gramStart"/>
-      <w:r>
-        <w:t>html.parser</w:t>
-      </w:r>
-      <w:proofErr w:type="spellEnd"/>
-      <w:proofErr w:type="gramEnd"/>
-      <w:r>
-        <w:t>'</w:t>
-      </w:r>
-      <w:r>
-        <w:t>;</w:t>
-      </w:r>
-    </w:p>
-    <w:p>
-      <w:pPr>
-        <w:pStyle w:val="ListParagraph"/>
-        <w:numPr>
-          <w:ilvl w:val="0"/>
-          <w:numId w:val="3"/>
-        </w:numPr>
-      </w:pPr>
-      <w:r>
-        <w:lastRenderedPageBreak/>
-        <w:t>Create a Beautiful Soup object using the text of the HTML string</w:t>
-      </w:r>
-      <w:r>
-        <w:t>;</w:t>
-      </w:r>
-    </w:p>
-    <w:p>
-      <w:pPr>
-        <w:pStyle w:val="ListParagraph"/>
-        <w:numPr>
-          <w:ilvl w:val="0"/>
-          <w:numId w:val="3"/>
-        </w:numPr>
-      </w:pPr>
-      <w:r>
-        <w:t>Read in the URL for the data and identified the number of tables on the page</w:t>
-      </w:r>
-      <w:r>
-        <w:t>;</w:t>
-      </w:r>
-    </w:p>
-    <w:p>
-      <w:pPr>
-        <w:pStyle w:val="ListParagraph"/>
-        <w:numPr>
-          <w:ilvl w:val="0"/>
-          <w:numId w:val="3"/>
-        </w:numPr>
-      </w:pPr>
-      <w:r>
-        <w:t xml:space="preserve">Since the table appeared to be the last on the page, started with 14 and worked backwards to </w:t>
-      </w:r>
-      <w:r>
-        <w:t xml:space="preserve">identify </w:t>
-      </w:r>
-      <w:r>
-        <w:t>the table</w:t>
-      </w:r>
-      <w:r>
-        <w:t xml:space="preserve"> </w:t>
-      </w:r>
-      <w:r>
-        <w:t xml:space="preserve">we needed as </w:t>
-      </w:r>
-      <w:r>
-        <w:t>the twelfth table</w:t>
-      </w:r>
-      <w:r>
-        <w:t>;</w:t>
-      </w:r>
-    </w:p>
-    <w:p>
-      <w:pPr>
-        <w:pStyle w:val="ListParagraph"/>
-        <w:numPr>
-          <w:ilvl w:val="0"/>
-          <w:numId w:val="3"/>
-        </w:numPr>
-      </w:pPr>
-      <w:r>
-        <w:t>Created a Pandas data</w:t>
-      </w:r>
-      <w:r>
-        <w:t xml:space="preserve"> </w:t>
-      </w:r>
-      <w:r>
-        <w:t xml:space="preserve">frame </w:t>
-      </w:r>
-      <w:r>
-        <w:t>and printed</w:t>
-      </w:r>
-      <w:r>
-        <w:t xml:space="preserve"> the table</w:t>
-      </w:r>
-      <w:r>
-        <w:t>;</w:t>
-      </w:r>
-    </w:p>
-    <w:p>
-      <w:pPr>
-        <w:pStyle w:val="ListParagraph"/>
-        <w:numPr>
-          <w:ilvl w:val="0"/>
-          <w:numId w:val="3"/>
-        </w:numPr>
-      </w:pPr>
-      <w:r>
-        <w:t xml:space="preserve">We </w:t>
-      </w:r>
-      <w:r>
-        <w:rPr>
-          <w:b/>
-        </w:rPr>
-        <w:t>transformed</w:t>
-      </w:r>
-      <w:r>
-        <w:t xml:space="preserve"> the data by e</w:t>
-      </w:r>
-      <w:r>
-        <w:t>liminat</w:t>
-      </w:r>
-      <w:r>
-        <w:t>ing</w:t>
-      </w:r>
-      <w:r>
-        <w:t xml:space="preserve"> the first row and ma</w:t>
-      </w:r>
-      <w:r>
-        <w:t>king</w:t>
-      </w:r>
-      <w:r>
-        <w:t xml:space="preserve"> the second row the header</w:t>
-      </w:r>
-      <w:r>
-        <w:t xml:space="preserve">.  The first row was a count of columns and the first column was a count of rows and was redundant with the </w:t>
-      </w:r>
-      <w:r>
-        <w:t>index</w:t>
-      </w:r>
-      <w:r>
-        <w:t>;</w:t>
-      </w:r>
-    </w:p>
-    <w:p>
-      <w:pPr>
-        <w:pStyle w:val="ListParagraph"/>
-        <w:numPr>
-          <w:ilvl w:val="0"/>
-          <w:numId w:val="3"/>
-        </w:numPr>
-      </w:pPr>
-      <w:r>
-        <w:t>Renamed the first column from "#" to number to be able to delete the column</w:t>
-      </w:r>
-      <w:r>
-        <w:t>; and</w:t>
-      </w:r>
-    </w:p>
-    <w:p>
-      <w:pPr>
-        <w:pStyle w:val="ListParagraph"/>
-        <w:numPr>
-          <w:ilvl w:val="0"/>
-          <w:numId w:val="3"/>
-        </w:numPr>
-      </w:pPr>
-      <w:r>
-        <w:t>Saved the table as a csv file.</w:t>
-      </w:r>
-    </w:p>
-    <w:p>
-      <w:pPr>
-        <w:pStyle w:val="ListParagraph"/>
-      </w:pPr>
-    </w:p>
-    <w:p>
-      <w:pPr>
-        <w:pStyle w:val="ListParagraph"/>
-        <w:numPr>
-          <w:ilvl w:val="0"/>
-          <w:numId w:val="1"/>
-        </w:numPr>
-        <w:ind w:left="360"/>
-      </w:pPr>
-      <w:r>
-        <w:t xml:space="preserve">We </w:t>
-      </w:r>
-      <w:r>
-        <w:t>created a Yelp API to gather restaurant data for the Houston area.</w:t>
-      </w:r>
-    </w:p>
-    <w:p>
-      <w:pPr>
-        <w:jc w:val="center"/>
-      </w:pPr>
-      <w:r>
-        <w:rPr>
-          <w:noProof/>
-        </w:rPr>
-        <w:drawing>
-          <wp:inline distT="0" distB="0" distL="0" distR="0" wp14:anchorId="3C96513F" wp14:editId="72BAB32F">
-            <wp:extent cx="5120640" cy="2880360"/>
-            <wp:effectExtent l="0" t="0" r="3810" b="0"/>
-            <wp:docPr id="2" name="Picture 2"/>
             <wp:cNvGraphicFramePr>
               <a:graphicFrameLocks xmlns:a="http://schemas.openxmlformats.org/drawingml/2006/main" noChangeAspect="1"/>
             </wp:cNvGraphicFramePr>
@@ -540,7 +232,7 @@
                   <pic:spPr>
                     <a:xfrm>
                       <a:off x="0" y="0"/>
-                      <a:ext cx="5124222" cy="2882375"/>
+                      <a:ext cx="5128260" cy="2884646"/>
                     </a:xfrm>
                     <a:prstGeom prst="rect">
                       <a:avLst/>
@@ -558,13 +250,16 @@
         <w:t xml:space="preserve">The </w:t>
       </w:r>
       <w:r>
-        <w:t>Detailing the process of the extraction</w:t>
-      </w:r>
-      <w:r>
-        <w:t xml:space="preserve"> and</w:t>
-      </w:r>
-      <w:r>
-        <w:t xml:space="preserve"> transformation</w:t>
+        <w:t xml:space="preserve">detailed process </w:t>
+      </w:r>
+      <w:r>
+        <w:t>of the extraction</w:t>
+      </w:r>
+      <w:r>
+        <w:t xml:space="preserve"> and </w:t>
+      </w:r>
+      <w:r>
+        <w:t>transformation</w:t>
       </w:r>
       <w:r>
         <w:t xml:space="preserve"> entailed:</w:t>
@@ -579,13 +274,7 @@
         </w:numPr>
       </w:pPr>
       <w:r>
-        <w:t xml:space="preserve">Imported the dependencies of Pandas, </w:t>
-      </w:r>
-      <w:r>
-        <w:t>JSON</w:t>
-      </w:r>
-      <w:r>
-        <w:t>, and Pretty Print</w:t>
+        <w:t>Imported the dependencies of Pandas, Beautiful Soup, and Pretty Print</w:t>
       </w:r>
       <w:r>
         <w:t>;</w:t>
@@ -600,10 +289,7 @@
         </w:numPr>
       </w:pPr>
       <w:r>
-        <w:t>Found the Yelp Developer’s webpage and researched how to query their data</w:t>
-      </w:r>
-      <w:r>
-        <w:t xml:space="preserve"> and wrote the function to launch the request for all Houston restaurants</w:t>
+        <w:t>Setup the request link for the URL with the data</w:t>
       </w:r>
       <w:r>
         <w:t>;</w:t>
@@ -611,18 +297,235 @@
     </w:p>
     <w:p>
       <w:pPr>
+        <w:pStyle w:val="ListParagraph"/>
+        <w:numPr>
+          <w:ilvl w:val="0"/>
+          <w:numId w:val="3"/>
+        </w:numPr>
+      </w:pPr>
+      <w:r>
+        <w:t>Retrieve the Houston zip code statistics with the request module</w:t>
+      </w:r>
+      <w:r>
+        <w:t>;</w:t>
+      </w:r>
+    </w:p>
+    <w:p>
+      <w:pPr>
+        <w:pStyle w:val="ListParagraph"/>
+        <w:numPr>
+          <w:ilvl w:val="0"/>
+          <w:numId w:val="3"/>
+        </w:numPr>
+      </w:pPr>
+      <w:r>
+        <w:lastRenderedPageBreak/>
+        <w:t>Develop the Beautiful</w:t>
+      </w:r>
+      <w:r>
+        <w:t xml:space="preserve"> </w:t>
+      </w:r>
+      <w:r>
+        <w:t>Soup object by parsing with '</w:t>
+      </w:r>
+      <w:proofErr w:type="spellStart"/>
+      <w:proofErr w:type="gramStart"/>
+      <w:r>
+        <w:t>html.parser</w:t>
+      </w:r>
+      <w:proofErr w:type="spellEnd"/>
+      <w:proofErr w:type="gramEnd"/>
+      <w:r>
+        <w:t>'</w:t>
+      </w:r>
+      <w:r>
+        <w:t>;</w:t>
+      </w:r>
+    </w:p>
+    <w:p>
+      <w:pPr>
+        <w:pStyle w:val="ListParagraph"/>
+        <w:numPr>
+          <w:ilvl w:val="0"/>
+          <w:numId w:val="3"/>
+        </w:numPr>
+      </w:pPr>
+      <w:r>
+        <w:t>Create a Beautiful Soup object using the text of the HTML string</w:t>
+      </w:r>
+      <w:r>
+        <w:t>;</w:t>
+      </w:r>
+    </w:p>
+    <w:p>
+      <w:pPr>
+        <w:pStyle w:val="ListParagraph"/>
+        <w:numPr>
+          <w:ilvl w:val="0"/>
+          <w:numId w:val="3"/>
+        </w:numPr>
+      </w:pPr>
+      <w:r>
+        <w:t>Read in the URL for the data and identified the number of tables on the page</w:t>
+      </w:r>
+      <w:r>
+        <w:t>;</w:t>
+      </w:r>
+    </w:p>
+    <w:p>
+      <w:pPr>
+        <w:pStyle w:val="ListParagraph"/>
+        <w:numPr>
+          <w:ilvl w:val="0"/>
+          <w:numId w:val="3"/>
+        </w:numPr>
+      </w:pPr>
+      <w:r>
+        <w:t xml:space="preserve">Since the table appeared to be the last on the page, started with 14 and worked backwards to </w:t>
+      </w:r>
+      <w:r>
+        <w:t xml:space="preserve">identify </w:t>
+      </w:r>
+      <w:r>
+        <w:t>the table we needed as the twelfth table</w:t>
+      </w:r>
+      <w:r>
+        <w:t>;</w:t>
+      </w:r>
+    </w:p>
+    <w:p>
+      <w:pPr>
+        <w:pStyle w:val="ListParagraph"/>
+        <w:numPr>
+          <w:ilvl w:val="0"/>
+          <w:numId w:val="3"/>
+        </w:numPr>
+      </w:pPr>
+      <w:r>
+        <w:t>Created a Pandas data</w:t>
+      </w:r>
+      <w:r>
+        <w:t xml:space="preserve"> </w:t>
+      </w:r>
+      <w:r>
+        <w:t xml:space="preserve">frame </w:t>
+      </w:r>
+      <w:r>
+        <w:t>and printed</w:t>
+      </w:r>
+      <w:r>
+        <w:t xml:space="preserve"> the table</w:t>
+      </w:r>
+      <w:r>
+        <w:t>;</w:t>
+      </w:r>
+    </w:p>
+    <w:p>
+      <w:pPr>
+        <w:pStyle w:val="ListParagraph"/>
+        <w:numPr>
+          <w:ilvl w:val="0"/>
+          <w:numId w:val="3"/>
+        </w:numPr>
+      </w:pPr>
+      <w:r>
+        <w:t xml:space="preserve">We </w:t>
+      </w:r>
+      <w:r>
+        <w:rPr>
+          <w:b/>
+        </w:rPr>
+        <w:t>transformed</w:t>
+      </w:r>
+      <w:r>
+        <w:t xml:space="preserve"> the data by e</w:t>
+      </w:r>
+      <w:r>
+        <w:t>liminat</w:t>
+      </w:r>
+      <w:r>
+        <w:t>ing</w:t>
+      </w:r>
+      <w:r>
+        <w:t xml:space="preserve"> the first row and ma</w:t>
+      </w:r>
+      <w:r>
+        <w:t>king</w:t>
+      </w:r>
+      <w:r>
+        <w:t xml:space="preserve"> the second row the header</w:t>
+      </w:r>
+      <w:r>
+        <w:t xml:space="preserve">.  The first row was a count of columns and the first column was a count of rows and was redundant with the </w:t>
+      </w:r>
+      <w:r>
+        <w:t>index</w:t>
+      </w:r>
+      <w:r>
+        <w:t>;</w:t>
+      </w:r>
+    </w:p>
+    <w:p>
+      <w:pPr>
+        <w:pStyle w:val="ListParagraph"/>
+        <w:numPr>
+          <w:ilvl w:val="0"/>
+          <w:numId w:val="3"/>
+        </w:numPr>
+      </w:pPr>
+      <w:r>
+        <w:t>Renamed the first column from "#" to number to be able to delete the column</w:t>
+      </w:r>
+      <w:r>
+        <w:t>; and</w:t>
+      </w:r>
+    </w:p>
+    <w:p>
+      <w:pPr>
+        <w:pStyle w:val="ListParagraph"/>
+        <w:numPr>
+          <w:ilvl w:val="0"/>
+          <w:numId w:val="3"/>
+        </w:numPr>
+      </w:pPr>
+      <w:r>
+        <w:t>Saved the table as a csv file.</w:t>
+      </w:r>
+    </w:p>
+    <w:p>
+      <w:pPr>
+        <w:pStyle w:val="ListParagraph"/>
+      </w:pPr>
+    </w:p>
+    <w:p>
+      <w:pPr>
+        <w:pStyle w:val="ListParagraph"/>
+        <w:numPr>
+          <w:ilvl w:val="0"/>
+          <w:numId w:val="1"/>
+        </w:numPr>
+        <w:ind w:left="360"/>
+      </w:pPr>
+      <w:r>
+        <w:t xml:space="preserve">We </w:t>
+      </w:r>
+      <w:r>
+        <w:t>created a Yelp API to gather restaurant data for the Houston area.</w:t>
+      </w:r>
+    </w:p>
+    <w:p>
+      <w:pPr>
         <w:jc w:val="center"/>
       </w:pPr>
       <w:r>
         <w:rPr>
           <w:noProof/>
         </w:rPr>
-        <w:lastRenderedPageBreak/>
         <w:drawing>
-          <wp:inline distT="0" distB="0" distL="0" distR="0" wp14:anchorId="12D5CB5C" wp14:editId="4F756D30">
-            <wp:extent cx="5075741" cy="2354580"/>
-            <wp:effectExtent l="0" t="0" r="0" b="7620"/>
-            <wp:docPr id="3" name="Picture 3"/>
+          <wp:inline distT="0" distB="0" distL="0" distR="0" wp14:anchorId="3C96513F" wp14:editId="72BAB32F">
+            <wp:extent cx="5120640" cy="2880360"/>
+            <wp:effectExtent l="0" t="0" r="3810" b="0"/>
+            <wp:docPr id="2" name="Picture 2"/>
             <wp:cNvGraphicFramePr>
               <a:graphicFrameLocks xmlns:a="http://schemas.openxmlformats.org/drawingml/2006/main" noChangeAspect="1"/>
             </wp:cNvGraphicFramePr>
@@ -642,6 +545,108 @@
                   <pic:spPr>
                     <a:xfrm>
                       <a:off x="0" y="0"/>
+                      <a:ext cx="5124222" cy="2882375"/>
+                    </a:xfrm>
+                    <a:prstGeom prst="rect">
+                      <a:avLst/>
+                    </a:prstGeom>
+                  </pic:spPr>
+                </pic:pic>
+              </a:graphicData>
+            </a:graphic>
+          </wp:inline>
+        </w:drawing>
+      </w:r>
+    </w:p>
+    <w:p>
+      <w:r>
+        <w:t xml:space="preserve">The </w:t>
+      </w:r>
+      <w:r>
+        <w:t>Detailing the process of the extraction</w:t>
+      </w:r>
+      <w:r>
+        <w:t xml:space="preserve"> and</w:t>
+      </w:r>
+      <w:r>
+        <w:t xml:space="preserve"> transformation</w:t>
+      </w:r>
+      <w:r>
+        <w:t xml:space="preserve"> entailed:</w:t>
+      </w:r>
+    </w:p>
+    <w:p>
+      <w:pPr>
+        <w:pStyle w:val="ListParagraph"/>
+        <w:numPr>
+          <w:ilvl w:val="0"/>
+          <w:numId w:val="3"/>
+        </w:numPr>
+      </w:pPr>
+      <w:r>
+        <w:t xml:space="preserve">Imported the dependencies of Pandas, </w:t>
+      </w:r>
+      <w:r>
+        <w:t>JSON</w:t>
+      </w:r>
+      <w:r>
+        <w:t>, and Pretty Print</w:t>
+      </w:r>
+      <w:r>
+        <w:t>;</w:t>
+      </w:r>
+    </w:p>
+    <w:p>
+      <w:pPr>
+        <w:pStyle w:val="ListParagraph"/>
+        <w:numPr>
+          <w:ilvl w:val="0"/>
+          <w:numId w:val="3"/>
+        </w:numPr>
+      </w:pPr>
+      <w:r>
+        <w:t>Found the Yelp Developer’s webpage and researched how to query their data</w:t>
+      </w:r>
+      <w:r>
+        <w:t xml:space="preserve"> and wrote the function to launch the request for all Houston restaurants</w:t>
+      </w:r>
+      <w:r>
+        <w:t>;</w:t>
+      </w:r>
+    </w:p>
+    <w:p>
+      <w:pPr>
+        <w:jc w:val="center"/>
+      </w:pPr>
+      <w:r>
+        <w:rPr>
+          <w:noProof/>
+        </w:rPr>
+        <w:lastRenderedPageBreak/>
+        <w:drawing>
+          <wp:inline distT="0" distB="0" distL="0" distR="0" wp14:anchorId="12D5CB5C" wp14:editId="4F756D30">
+            <wp:extent cx="5075741" cy="2354580"/>
+            <wp:effectExtent l="0" t="0" r="0" b="7620"/>
+            <wp:docPr id="3" name="Picture 3"/>
+            <wp:cNvGraphicFramePr>
+              <a:graphicFrameLocks xmlns:a="http://schemas.openxmlformats.org/drawingml/2006/main" noChangeAspect="1"/>
+            </wp:cNvGraphicFramePr>
+            <a:graphic xmlns:a="http://schemas.openxmlformats.org/drawingml/2006/main">
+              <a:graphicData uri="http://schemas.openxmlformats.org/drawingml/2006/picture">
+                <pic:pic xmlns:pic="http://schemas.openxmlformats.org/drawingml/2006/picture">
+                  <pic:nvPicPr>
+                    <pic:cNvPr id="1" name=""/>
+                    <pic:cNvPicPr/>
+                  </pic:nvPicPr>
+                  <pic:blipFill>
+                    <a:blip r:embed="rId9"/>
+                    <a:stretch>
+                      <a:fillRect/>
+                    </a:stretch>
+                  </pic:blipFill>
+                  <pic:spPr>
+                    <a:xfrm>
+                      <a:off x="0" y="0"/>
                       <a:ext cx="5085847" cy="2359268"/>
                     </a:xfrm>
                     <a:prstGeom prst="rect">
@@ -766,6 +771,52 @@
       </w:r>
     </w:p>
     <w:p>
+      <w:pPr>
+        <w:pStyle w:val="ListParagraph"/>
+        <w:ind w:left="360"/>
+      </w:pPr>
+      <w:r>
+        <w:rPr>
+          <w:noProof/>
+        </w:rPr>
+        <w:drawing>
+          <wp:inline distT="0" distB="0" distL="0" distR="0" wp14:anchorId="4C2F89A3" wp14:editId="6299F10C">
+            <wp:extent cx="4712425" cy="3383280"/>
+            <wp:effectExtent l="0" t="0" r="0" b="7620"/>
+            <wp:docPr id="4" name="Picture 4"/>
+            <wp:cNvGraphicFramePr>
+              <a:graphicFrameLocks xmlns:a="http://schemas.openxmlformats.org/drawingml/2006/main" noChangeAspect="1"/>
+            </wp:cNvGraphicFramePr>
+            <a:graphic xmlns:a="http://schemas.openxmlformats.org/drawingml/2006/main">
+              <a:graphicData uri="http://schemas.openxmlformats.org/drawingml/2006/picture">
+                <pic:pic xmlns:pic="http://schemas.openxmlformats.org/drawingml/2006/picture">
+                  <pic:nvPicPr>
+                    <pic:cNvPr id="1" name=""/>
+                    <pic:cNvPicPr/>
+                  </pic:nvPicPr>
+                  <pic:blipFill>
+                    <a:blip r:embed="rId10"/>
+                    <a:stretch>
+                      <a:fillRect/>
+                    </a:stretch>
+                  </pic:blipFill>
+                  <pic:spPr>
+                    <a:xfrm>
+                      <a:off x="0" y="0"/>
+                      <a:ext cx="4721322" cy="3389668"/>
+                    </a:xfrm>
+                    <a:prstGeom prst="rect">
+                      <a:avLst/>
+                    </a:prstGeom>
+                  </pic:spPr>
+                </pic:pic>
+              </a:graphicData>
+            </a:graphic>
+          </wp:inline>
+        </w:drawing>
+      </w:r>
+    </w:p>
+    <w:p>
       <w:r>
         <w:t xml:space="preserve">The detailed process </w:t>
       </w:r>
@@ -791,6 +842,7 @@
         </w:numPr>
       </w:pPr>
       <w:r>
+        <w:lastRenderedPageBreak/>
         <w:t>Imported the dependencies of Pandas, Beautiful Soup, and Pretty Print</w:t>
       </w:r>
       <w:r>
@@ -848,12 +900,7 @@
         </w:numPr>
       </w:pPr>
       <w:r>
-        <w:t>Read in the URL for the data and i</w:t>
-      </w:r>
-      <w:bookmarkStart w:id="0" w:name="_GoBack"/>
-      <w:bookmarkEnd w:id="0"/>
-      <w:r>
-        <w:t>dentified the number of tables on the page</w:t>
+        <w:t>Read in the URL for the data and identified the number of tables on the page</w:t>
       </w:r>
       <w:r>
         <w:t>;</w:t>
@@ -958,7 +1005,11 @@
       </w:r>
       <w:proofErr w:type="spellEnd"/>
       <w:r>
-        <w:t xml:space="preserve"> Notebook. We joined the tables using </w:t>
+        <w:t xml:space="preserve"> Notebook. </w:t>
+      </w:r>
+      <w:bookmarkStart w:id="0" w:name="_GoBack"/>
+      <w:r>
+        <w:t xml:space="preserve">We joined the tables using </w:t>
       </w:r>
       <w:proofErr w:type="spellStart"/>
       <w:r>
@@ -992,6 +1043,7 @@
         <w:t xml:space="preserve"> </w:t>
       </w:r>
     </w:p>
+    <w:bookmarkEnd w:id="0"/>
     <w:p>
       <w:pPr>
         <w:pStyle w:val="ListParagraph"/>
@@ -1077,7 +1129,6 @@
     </w:p>
     <w:p>
       <w:r>
-        <w:lastRenderedPageBreak/>
         <w:t xml:space="preserve">  </w:t>
       </w:r>
     </w:p>

</xml_diff>